<commit_message>
added Diagramme.docx und kleine Änderungen
</commit_message>
<xml_diff>
--- a/Dokumentation/Pflichtenheft.docx
+++ b/Dokumentation/Pflichtenheft.docx
@@ -930,6 +930,432 @@
     </w:p>
     <w:p>
       <w:pPr>
+        <w:pStyle w:val="berschrift1"/>
+      </w:pPr>
+      <w:r>
+        <w:t>Änderungshistorie</w:t>
+      </w:r>
+      <w:r>
+        <w:br/>
+      </w:r>
+    </w:p>
+    <w:tbl>
+      <w:tblPr>
+        <w:tblStyle w:val="Tabellenraster"/>
+        <w:tblW w:w="9493" w:type="dxa"/>
+        <w:tblLook w:val="04A0" w:firstRow="1" w:lastRow="0" w:firstColumn="1" w:lastColumn="0" w:noHBand="0" w:noVBand="1"/>
+      </w:tblPr>
+      <w:tblGrid>
+        <w:gridCol w:w="1838"/>
+        <w:gridCol w:w="2693"/>
+        <w:gridCol w:w="4962"/>
+      </w:tblGrid>
+      <w:tr>
+        <w:tc>
+          <w:tcPr>
+            <w:tcW w:w="1838" w:type="dxa"/>
+          </w:tcPr>
+          <w:p>
+            <w:pPr>
+              <w:pStyle w:val="berschrift1"/>
+              <w:jc w:val="center"/>
+              <w:outlineLvl w:val="0"/>
+            </w:pPr>
+            <w:r>
+              <w:t>Datum</w:t>
+            </w:r>
+          </w:p>
+        </w:tc>
+        <w:tc>
+          <w:tcPr>
+            <w:tcW w:w="2693" w:type="dxa"/>
+          </w:tcPr>
+          <w:p>
+            <w:pPr>
+              <w:pStyle w:val="berschrift1"/>
+              <w:jc w:val="center"/>
+              <w:outlineLvl w:val="0"/>
+            </w:pPr>
+            <w:r>
+              <w:t>Kapitel</w:t>
+            </w:r>
+          </w:p>
+        </w:tc>
+        <w:tc>
+          <w:tcPr>
+            <w:tcW w:w="4962" w:type="dxa"/>
+          </w:tcPr>
+          <w:p>
+            <w:pPr>
+              <w:pStyle w:val="berschrift1"/>
+              <w:jc w:val="center"/>
+              <w:outlineLvl w:val="0"/>
+            </w:pPr>
+            <w:r>
+              <w:t>Grund</w:t>
+            </w:r>
+          </w:p>
+        </w:tc>
+      </w:tr>
+      <w:tr>
+        <w:tc>
+          <w:tcPr>
+            <w:tcW w:w="1838" w:type="dxa"/>
+          </w:tcPr>
+          <w:p>
+            <w:pPr>
+              <w:pStyle w:val="berschrift1"/>
+              <w:jc w:val="center"/>
+              <w:outlineLvl w:val="0"/>
+            </w:pPr>
+            <w:r>
+              <w:t>02.02.2022</w:t>
+            </w:r>
+          </w:p>
+        </w:tc>
+        <w:tc>
+          <w:tcPr>
+            <w:tcW w:w="2693" w:type="dxa"/>
+          </w:tcPr>
+          <w:p>
+            <w:pPr>
+              <w:pStyle w:val="berschrift1"/>
+              <w:jc w:val="center"/>
+              <w:outlineLvl w:val="0"/>
+            </w:pPr>
+            <w:r>
+              <w:t>2. Zielsetzung</w:t>
+            </w:r>
+          </w:p>
+        </w:tc>
+        <w:tc>
+          <w:tcPr>
+            <w:tcW w:w="4962" w:type="dxa"/>
+          </w:tcPr>
+          <w:p>
+            <w:pPr>
+              <w:pStyle w:val="berschrift1"/>
+              <w:jc w:val="center"/>
+              <w:outlineLvl w:val="0"/>
+            </w:pPr>
+            <w:r>
+              <w:t>Mehr Flexibilität</w:t>
+            </w:r>
+          </w:p>
+        </w:tc>
+      </w:tr>
+      <w:tr>
+        <w:tc>
+          <w:tcPr>
+            <w:tcW w:w="1838" w:type="dxa"/>
+          </w:tcPr>
+          <w:p>
+            <w:pPr>
+              <w:pStyle w:val="berschrift1"/>
+              <w:jc w:val="center"/>
+              <w:outlineLvl w:val="0"/>
+            </w:pPr>
+            <w:r>
+              <w:t>08.02.2022</w:t>
+            </w:r>
+          </w:p>
+        </w:tc>
+        <w:tc>
+          <w:tcPr>
+            <w:tcW w:w="2693" w:type="dxa"/>
+          </w:tcPr>
+          <w:p>
+            <w:pPr>
+              <w:pStyle w:val="berschrift1"/>
+              <w:jc w:val="center"/>
+              <w:outlineLvl w:val="0"/>
+            </w:pPr>
+            <w:r>
+              <w:t>5. Kann - Kriterien</w:t>
+            </w:r>
+          </w:p>
+        </w:tc>
+        <w:tc>
+          <w:tcPr>
+            <w:tcW w:w="4962" w:type="dxa"/>
+          </w:tcPr>
+          <w:p>
+            <w:pPr>
+              <w:pStyle w:val="berschrift1"/>
+              <w:jc w:val="center"/>
+              <w:outlineLvl w:val="0"/>
+            </w:pPr>
+            <w:r>
+              <w:t>Neue Anforderungen</w:t>
+            </w:r>
+          </w:p>
+        </w:tc>
+      </w:tr>
+      <w:tr>
+        <w:tc>
+          <w:tcPr>
+            <w:tcW w:w="1838" w:type="dxa"/>
+          </w:tcPr>
+          <w:p>
+            <w:pPr>
+              <w:pStyle w:val="berschrift1"/>
+              <w:jc w:val="center"/>
+              <w:outlineLvl w:val="0"/>
+            </w:pPr>
+            <w:r>
+              <w:t>08.02.2022</w:t>
+            </w:r>
+          </w:p>
+        </w:tc>
+        <w:tc>
+          <w:tcPr>
+            <w:tcW w:w="2693" w:type="dxa"/>
+          </w:tcPr>
+          <w:p>
+            <w:pPr>
+              <w:pStyle w:val="berschrift1"/>
+              <w:jc w:val="center"/>
+              <w:outlineLvl w:val="0"/>
+            </w:pPr>
+            <w:r>
+              <w:t>9. ER - Diagramm</w:t>
+            </w:r>
+          </w:p>
+        </w:tc>
+        <w:tc>
+          <w:tcPr>
+            <w:tcW w:w="4962" w:type="dxa"/>
+          </w:tcPr>
+          <w:p>
+            <w:pPr>
+              <w:pStyle w:val="berschrift1"/>
+              <w:jc w:val="center"/>
+              <w:outlineLvl w:val="0"/>
+            </w:pPr>
+            <w:r>
+              <w:t>Neue Erkenntnisse</w:t>
+            </w:r>
+          </w:p>
+        </w:tc>
+      </w:tr>
+      <w:tr>
+        <w:tc>
+          <w:tcPr>
+            <w:tcW w:w="1838" w:type="dxa"/>
+          </w:tcPr>
+          <w:p>
+            <w:pPr>
+              <w:pStyle w:val="berschrift1"/>
+              <w:jc w:val="center"/>
+              <w:outlineLvl w:val="0"/>
+            </w:pPr>
+          </w:p>
+        </w:tc>
+        <w:tc>
+          <w:tcPr>
+            <w:tcW w:w="2693" w:type="dxa"/>
+          </w:tcPr>
+          <w:p>
+            <w:pPr>
+              <w:pStyle w:val="berschrift1"/>
+              <w:jc w:val="center"/>
+              <w:outlineLvl w:val="0"/>
+            </w:pPr>
+          </w:p>
+        </w:tc>
+        <w:tc>
+          <w:tcPr>
+            <w:tcW w:w="4962" w:type="dxa"/>
+          </w:tcPr>
+          <w:p>
+            <w:pPr>
+              <w:pStyle w:val="berschrift1"/>
+              <w:jc w:val="center"/>
+              <w:outlineLvl w:val="0"/>
+            </w:pPr>
+          </w:p>
+        </w:tc>
+      </w:tr>
+      <w:tr>
+        <w:tc>
+          <w:tcPr>
+            <w:tcW w:w="1838" w:type="dxa"/>
+          </w:tcPr>
+          <w:p>
+            <w:pPr>
+              <w:pStyle w:val="berschrift1"/>
+              <w:jc w:val="center"/>
+              <w:outlineLvl w:val="0"/>
+            </w:pPr>
+          </w:p>
+        </w:tc>
+        <w:tc>
+          <w:tcPr>
+            <w:tcW w:w="2693" w:type="dxa"/>
+          </w:tcPr>
+          <w:p>
+            <w:pPr>
+              <w:pStyle w:val="berschrift1"/>
+              <w:jc w:val="center"/>
+              <w:outlineLvl w:val="0"/>
+            </w:pPr>
+          </w:p>
+        </w:tc>
+        <w:tc>
+          <w:tcPr>
+            <w:tcW w:w="4962" w:type="dxa"/>
+          </w:tcPr>
+          <w:p>
+            <w:pPr>
+              <w:pStyle w:val="berschrift1"/>
+              <w:jc w:val="center"/>
+              <w:outlineLvl w:val="0"/>
+            </w:pPr>
+          </w:p>
+        </w:tc>
+      </w:tr>
+      <w:tr>
+        <w:tc>
+          <w:tcPr>
+            <w:tcW w:w="1838" w:type="dxa"/>
+          </w:tcPr>
+          <w:p>
+            <w:pPr>
+              <w:pStyle w:val="berschrift1"/>
+              <w:jc w:val="center"/>
+              <w:outlineLvl w:val="0"/>
+            </w:pPr>
+          </w:p>
+        </w:tc>
+        <w:tc>
+          <w:tcPr>
+            <w:tcW w:w="2693" w:type="dxa"/>
+          </w:tcPr>
+          <w:p>
+            <w:pPr>
+              <w:pStyle w:val="berschrift1"/>
+              <w:jc w:val="center"/>
+              <w:outlineLvl w:val="0"/>
+            </w:pPr>
+          </w:p>
+        </w:tc>
+        <w:tc>
+          <w:tcPr>
+            <w:tcW w:w="4962" w:type="dxa"/>
+          </w:tcPr>
+          <w:p>
+            <w:pPr>
+              <w:pStyle w:val="berschrift1"/>
+              <w:jc w:val="center"/>
+              <w:outlineLvl w:val="0"/>
+            </w:pPr>
+          </w:p>
+        </w:tc>
+      </w:tr>
+      <w:tr>
+        <w:tc>
+          <w:tcPr>
+            <w:tcW w:w="1838" w:type="dxa"/>
+          </w:tcPr>
+          <w:p>
+            <w:pPr>
+              <w:pStyle w:val="berschrift1"/>
+              <w:jc w:val="center"/>
+              <w:outlineLvl w:val="0"/>
+            </w:pPr>
+          </w:p>
+        </w:tc>
+        <w:tc>
+          <w:tcPr>
+            <w:tcW w:w="2693" w:type="dxa"/>
+          </w:tcPr>
+          <w:p>
+            <w:pPr>
+              <w:pStyle w:val="berschrift1"/>
+              <w:jc w:val="center"/>
+              <w:outlineLvl w:val="0"/>
+            </w:pPr>
+          </w:p>
+        </w:tc>
+        <w:tc>
+          <w:tcPr>
+            <w:tcW w:w="4962" w:type="dxa"/>
+          </w:tcPr>
+          <w:p>
+            <w:pPr>
+              <w:pStyle w:val="berschrift1"/>
+              <w:jc w:val="center"/>
+              <w:outlineLvl w:val="0"/>
+            </w:pPr>
+          </w:p>
+        </w:tc>
+      </w:tr>
+      <w:tr>
+        <w:tc>
+          <w:tcPr>
+            <w:tcW w:w="1838" w:type="dxa"/>
+          </w:tcPr>
+          <w:p>
+            <w:pPr>
+              <w:pStyle w:val="berschrift1"/>
+              <w:jc w:val="center"/>
+              <w:outlineLvl w:val="0"/>
+            </w:pPr>
+          </w:p>
+        </w:tc>
+        <w:tc>
+          <w:tcPr>
+            <w:tcW w:w="2693" w:type="dxa"/>
+          </w:tcPr>
+          <w:p>
+            <w:pPr>
+              <w:pStyle w:val="berschrift1"/>
+              <w:jc w:val="center"/>
+              <w:outlineLvl w:val="0"/>
+            </w:pPr>
+          </w:p>
+        </w:tc>
+        <w:tc>
+          <w:tcPr>
+            <w:tcW w:w="4962" w:type="dxa"/>
+          </w:tcPr>
+          <w:p>
+            <w:pPr>
+              <w:pStyle w:val="berschrift1"/>
+              <w:jc w:val="center"/>
+              <w:outlineLvl w:val="0"/>
+            </w:pPr>
+          </w:p>
+        </w:tc>
+      </w:tr>
+    </w:tbl>
+    <w:p>
+      <w:pPr>
+        <w:ind w:left="360" w:hanging="360"/>
+      </w:pPr>
+    </w:p>
+    <w:p>
+      <w:r>
+        <w:br w:type="page"/>
+      </w:r>
+    </w:p>
+    <w:p>
+      <w:pPr>
+        <w:ind w:left="360" w:hanging="360"/>
+      </w:pPr>
+    </w:p>
+    <w:p>
+      <w:pPr>
+        <w:ind w:left="360" w:hanging="360"/>
+      </w:pPr>
+    </w:p>
+    <w:p>
+      <w:pPr>
+        <w:ind w:left="360" w:hanging="360"/>
+      </w:pPr>
+    </w:p>
+    <w:p>
+      <w:pPr>
         <w:ind w:left="360" w:hanging="360"/>
       </w:pPr>
     </w:p>
@@ -1122,7 +1548,7 @@
                 <w:sz w:val="32"/>
                 <w:szCs w:val="32"/>
               </w:rPr>
-              <w:t>2</w:t>
+              <w:t>3</w:t>
             </w:r>
             <w:r>
               <w:rPr>
@@ -1230,7 +1656,7 @@
                 <w:sz w:val="32"/>
                 <w:szCs w:val="32"/>
               </w:rPr>
-              <w:t>2</w:t>
+              <w:t>3</w:t>
             </w:r>
             <w:r>
               <w:rPr>
@@ -1338,7 +1764,7 @@
                 <w:sz w:val="32"/>
                 <w:szCs w:val="32"/>
               </w:rPr>
-              <w:t>2</w:t>
+              <w:t>3</w:t>
             </w:r>
             <w:r>
               <w:rPr>
@@ -1446,7 +1872,7 @@
                 <w:sz w:val="32"/>
                 <w:szCs w:val="32"/>
               </w:rPr>
-              <w:t>3</w:t>
+              <w:t>4</w:t>
             </w:r>
             <w:r>
               <w:rPr>
@@ -1554,7 +1980,7 @@
                 <w:sz w:val="32"/>
                 <w:szCs w:val="32"/>
               </w:rPr>
-              <w:t>3</w:t>
+              <w:t>4</w:t>
             </w:r>
             <w:r>
               <w:rPr>
@@ -1662,7 +2088,7 @@
                 <w:sz w:val="32"/>
                 <w:szCs w:val="32"/>
               </w:rPr>
-              <w:t>4</w:t>
+              <w:t>5</w:t>
             </w:r>
             <w:r>
               <w:rPr>
@@ -1770,7 +2196,7 @@
                 <w:sz w:val="32"/>
                 <w:szCs w:val="32"/>
               </w:rPr>
-              <w:t>5</w:t>
+              <w:t>6</w:t>
             </w:r>
             <w:r>
               <w:rPr>
@@ -1878,7 +2304,7 @@
                 <w:sz w:val="32"/>
                 <w:szCs w:val="32"/>
               </w:rPr>
-              <w:t>7</w:t>
+              <w:t>8</w:t>
             </w:r>
             <w:r>
               <w:rPr>
@@ -1986,7 +2412,7 @@
                 <w:sz w:val="32"/>
                 <w:szCs w:val="32"/>
               </w:rPr>
-              <w:t>10</w:t>
+              <w:t>11</w:t>
             </w:r>
             <w:r>
               <w:rPr>
@@ -2022,7 +2448,25 @@
                 <w:sz w:val="32"/>
                 <w:szCs w:val="32"/>
               </w:rPr>
-              <w:t>10.   Git - Repository</w:t>
+              <w:t>10. Git</w:t>
+            </w:r>
+            <w:r>
+              <w:rPr>
+                <w:rStyle w:val="Hyperlink"/>
+                <w:noProof/>
+                <w:sz w:val="32"/>
+                <w:szCs w:val="32"/>
+              </w:rPr>
+              <w:t>hub</w:t>
+            </w:r>
+            <w:r>
+              <w:rPr>
+                <w:rStyle w:val="Hyperlink"/>
+                <w:noProof/>
+                <w:sz w:val="32"/>
+                <w:szCs w:val="32"/>
+              </w:rPr>
+              <w:t xml:space="preserve"> - Repository</w:t>
             </w:r>
             <w:r>
               <w:rPr>
@@ -2075,7 +2519,7 @@
                 <w:sz w:val="32"/>
                 <w:szCs w:val="32"/>
               </w:rPr>
-              <w:t>10</w:t>
+              <w:t>11</w:t>
             </w:r>
             <w:r>
               <w:rPr>
@@ -2110,7 +2554,7 @@
                 <w:sz w:val="32"/>
                 <w:szCs w:val="32"/>
               </w:rPr>
-              <w:t>11.   Testplan</w:t>
+              <w:t>11. Testplan</w:t>
             </w:r>
             <w:r>
               <w:rPr>
@@ -2163,7 +2607,7 @@
                 <w:sz w:val="32"/>
                 <w:szCs w:val="32"/>
               </w:rPr>
-              <w:t>11</w:t>
+              <w:t>12</w:t>
             </w:r>
             <w:r>
               <w:rPr>
@@ -2191,12 +2635,18 @@
     </w:sdt>
     <w:p/>
     <w:p/>
+    <w:p/>
+    <w:p/>
+    <w:p>
+      <w:pPr>
+        <w:pStyle w:val="berschrift1"/>
+      </w:pPr>
+    </w:p>
     <w:p>
       <w:r>
         <w:br w:type="page"/>
       </w:r>
     </w:p>
-    <w:p/>
     <w:p/>
     <w:p/>
     <w:p>
@@ -2590,11 +3040,9 @@
           <w:numId w:val="10"/>
         </w:numPr>
       </w:pPr>
-      <w:proofErr w:type="spellStart"/>
       <w:r>
         <w:t>xaml</w:t>
       </w:r>
-      <w:proofErr w:type="spellEnd"/>
     </w:p>
     <w:p>
       <w:pPr>
@@ -2661,11 +3109,9 @@
           <w:numId w:val="10"/>
         </w:numPr>
       </w:pPr>
-      <w:proofErr w:type="spellStart"/>
       <w:r>
         <w:t>PDFsharp</w:t>
       </w:r>
-      <w:proofErr w:type="spellEnd"/>
       <w:r>
         <w:br/>
       </w:r>
@@ -6789,11 +7235,9 @@
                       <wps:txbx>
                         <w:txbxContent>
                           <w:p>
-                            <w:proofErr w:type="spellStart"/>
                             <w:r>
                               <w:t>Button_Speichern</w:t>
                             </w:r>
-                            <w:proofErr w:type="spellEnd"/>
                           </w:p>
                         </w:txbxContent>
                       </wps:txbx>
@@ -6821,11 +7265,9 @@
                 <v:textbox>
                   <w:txbxContent>
                     <w:p>
-                      <w:proofErr w:type="spellStart"/>
                       <w:r>
                         <w:t>Button_Speichern</w:t>
                       </w:r>
-                      <w:proofErr w:type="spellEnd"/>
                     </w:p>
                   </w:txbxContent>
                 </v:textbox>
@@ -7202,13 +7644,8 @@
                         <wps:txbx>
                           <w:txbxContent>
                             <w:p>
-                              <w:proofErr w:type="spellStart"/>
                               <w:r>
-                                <w:t>Button_Umschalten_bearbeiten</w:t>
-                              </w:r>
-                              <w:proofErr w:type="spellEnd"/>
-                              <w:r>
-                                <w:t>/ansehen</w:t>
+                                <w:t>Button_Umschalten_bearbeiten/ansehen</w:t>
                               </w:r>
                               <w:r>
                                 <w:br/>
@@ -7286,13 +7723,8 @@
                   <v:textbox>
                     <w:txbxContent>
                       <w:p>
-                        <w:proofErr w:type="spellStart"/>
                         <w:r>
-                          <w:t>Button_Umschalten_bearbeiten</w:t>
-                        </w:r>
-                        <w:proofErr w:type="spellEnd"/>
-                        <w:r>
-                          <w:t>/ansehen</w:t>
+                          <w:t>Button_Umschalten_bearbeiten/ansehen</w:t>
                         </w:r>
                         <w:r>
                           <w:br/>
@@ -7427,13 +7859,8 @@
                         <wps:txbx>
                           <w:txbxContent>
                             <w:p>
-                              <w:proofErr w:type="spellStart"/>
                               <w:r>
-                                <w:t>Button_Umschalten_bearbeiten</w:t>
-                              </w:r>
-                              <w:proofErr w:type="spellEnd"/>
-                              <w:r>
-                                <w:t>/ansehen</w:t>
+                                <w:t>Button_Umschalten_bearbeiten/ansehen</w:t>
                               </w:r>
                               <w:r>
                                 <w:br/>
@@ -7511,13 +7938,8 @@
                   <v:textbox>
                     <w:txbxContent>
                       <w:p>
-                        <w:proofErr w:type="spellStart"/>
                         <w:r>
-                          <w:t>Button_Umschalten_bearbeiten</w:t>
-                        </w:r>
-                        <w:proofErr w:type="spellEnd"/>
-                        <w:r>
-                          <w:t>/ansehen</w:t>
+                          <w:t>Button_Umschalten_bearbeiten/ansehen</w:t>
                         </w:r>
                         <w:r>
                           <w:br/>
@@ -7948,11 +8370,9 @@
                       <wps:txbx>
                         <w:txbxContent>
                           <w:p>
-                            <w:proofErr w:type="spellStart"/>
                             <w:r>
                               <w:t>Button_Speichern</w:t>
                             </w:r>
-                            <w:proofErr w:type="spellEnd"/>
                           </w:p>
                         </w:txbxContent>
                       </wps:txbx>
@@ -7980,11 +8400,9 @@
                 <v:textbox>
                   <w:txbxContent>
                     <w:p>
-                      <w:proofErr w:type="spellStart"/>
                       <w:r>
                         <w:t>Button_Speichern</w:t>
                       </w:r>
-                      <w:proofErr w:type="spellEnd"/>
                     </w:p>
                   </w:txbxContent>
                 </v:textbox>
@@ -8781,11 +9199,9 @@
                       <wps:txbx>
                         <w:txbxContent>
                           <w:p>
-                            <w:proofErr w:type="spellStart"/>
                             <w:r>
                               <w:t>Scrollbar</w:t>
                             </w:r>
-                            <w:proofErr w:type="spellEnd"/>
                             <w:r>
                               <w:br/>
                             </w:r>
@@ -8813,11 +9229,9 @@
                 <v:textbox>
                   <w:txbxContent>
                     <w:p>
-                      <w:proofErr w:type="spellStart"/>
                       <w:r>
                         <w:t>Scrollbar</w:t>
                       </w:r>
-                      <w:proofErr w:type="spellEnd"/>
                       <w:r>
                         <w:br/>
                       </w:r>
@@ -9056,11 +9470,9 @@
                       <wps:txbx>
                         <w:txbxContent>
                           <w:p>
-                            <w:proofErr w:type="spellStart"/>
                             <w:r>
                               <w:t>Button_Speichern</w:t>
                             </w:r>
-                            <w:proofErr w:type="spellEnd"/>
                           </w:p>
                         </w:txbxContent>
                       </wps:txbx>
@@ -9088,11 +9500,9 @@
                 <v:textbox>
                   <w:txbxContent>
                     <w:p>
-                      <w:proofErr w:type="spellStart"/>
                       <w:r>
                         <w:t>Button_Speichern</w:t>
                       </w:r>
-                      <w:proofErr w:type="spellEnd"/>
                     </w:p>
                   </w:txbxContent>
                 </v:textbox>
@@ -9332,13 +9742,8 @@
                         <wps:txbx>
                           <w:txbxContent>
                             <w:p>
-                              <w:proofErr w:type="spellStart"/>
                               <w:r>
-                                <w:t>Button_Umschalten_bearbeiten</w:t>
-                              </w:r>
-                              <w:proofErr w:type="spellEnd"/>
-                              <w:r>
-                                <w:t>/ansehen</w:t>
+                                <w:t>Button_Umschalten_bearbeiten/ansehen</w:t>
                               </w:r>
                               <w:r>
                                 <w:br/>
@@ -9416,13 +9821,8 @@
                   <v:textbox>
                     <w:txbxContent>
                       <w:p>
-                        <w:proofErr w:type="spellStart"/>
                         <w:r>
-                          <w:t>Button_Umschalten_bearbeiten</w:t>
-                        </w:r>
-                        <w:proofErr w:type="spellEnd"/>
-                        <w:r>
-                          <w:t>/ansehen</w:t>
+                          <w:t>Button_Umschalten_bearbeiten/ansehen</w:t>
                         </w:r>
                         <w:r>
                           <w:br/>
@@ -9496,11 +9896,9 @@
                       <wps:txbx>
                         <w:txbxContent>
                           <w:p>
-                            <w:proofErr w:type="spellStart"/>
                             <w:r>
                               <w:t>Button_Löschen</w:t>
                             </w:r>
-                            <w:proofErr w:type="spellEnd"/>
                           </w:p>
                         </w:txbxContent>
                       </wps:txbx>
@@ -9528,11 +9926,9 @@
                 <v:textbox>
                   <w:txbxContent>
                     <w:p>
-                      <w:proofErr w:type="spellStart"/>
                       <w:r>
                         <w:t>Button_Löschen</w:t>
                       </w:r>
-                      <w:proofErr w:type="spellEnd"/>
                     </w:p>
                   </w:txbxContent>
                 </v:textbox>
@@ -10109,11 +10505,9 @@
                       <wps:txbx>
                         <w:txbxContent>
                           <w:p>
-                            <w:proofErr w:type="spellStart"/>
                             <w:r>
                               <w:t>Button_Ändern</w:t>
                             </w:r>
-                            <w:proofErr w:type="spellEnd"/>
                           </w:p>
                         </w:txbxContent>
                       </wps:txbx>
@@ -10141,11 +10535,9 @@
                 <v:textbox>
                   <w:txbxContent>
                     <w:p>
-                      <w:proofErr w:type="spellStart"/>
                       <w:r>
                         <w:t>Button_Ändern</w:t>
                       </w:r>
-                      <w:proofErr w:type="spellEnd"/>
                     </w:p>
                   </w:txbxContent>
                 </v:textbox>
@@ -10264,11 +10656,9 @@
                       <wps:txbx>
                         <w:txbxContent>
                           <w:p>
-                            <w:proofErr w:type="spellStart"/>
                             <w:r>
                               <w:t>Button_Hinzufügen</w:t>
                             </w:r>
-                            <w:proofErr w:type="spellEnd"/>
                           </w:p>
                         </w:txbxContent>
                       </wps:txbx>
@@ -10296,11 +10686,9 @@
                 <v:textbox>
                   <w:txbxContent>
                     <w:p>
-                      <w:proofErr w:type="spellStart"/>
                       <w:r>
                         <w:t>Button_Hinzufügen</w:t>
                       </w:r>
-                      <w:proofErr w:type="spellEnd"/>
                     </w:p>
                   </w:txbxContent>
                 </v:textbox>
@@ -10556,430 +10944,59 @@
         <mc:AlternateContent>
           <mc:Choice Requires="wps">
             <w:drawing>
-              <wp:anchor distT="0" distB="0" distL="114300" distR="114300" simplePos="0" relativeHeight="251710464" behindDoc="0" locked="0" layoutInCell="1" allowOverlap="1" wp14:anchorId="629EA197" wp14:editId="34A4180E">
+              <wp:anchor distT="0" distB="0" distL="114300" distR="114300" simplePos="0" relativeHeight="251711488" behindDoc="0" locked="0" layoutInCell="1" allowOverlap="1" wp14:anchorId="53F727D1" wp14:editId="67BF645D">
                 <wp:simplePos x="0" y="0"/>
                 <wp:positionH relativeFrom="column">
-                  <wp:posOffset>4700118</wp:posOffset>
+                  <wp:posOffset>868045</wp:posOffset>
                 </wp:positionH>
                 <wp:positionV relativeFrom="paragraph">
-                  <wp:posOffset>4199255</wp:posOffset>
+                  <wp:posOffset>852694</wp:posOffset>
                 </wp:positionV>
-                <wp:extent cx="89535" cy="210820"/>
-                <wp:effectExtent l="0" t="0" r="5715" b="0"/>
+                <wp:extent cx="546040" cy="0"/>
+                <wp:effectExtent l="0" t="0" r="0" b="0"/>
                 <wp:wrapNone/>
-                <wp:docPr id="75" name="Rechteck 75"/>
+                <wp:docPr id="78" name="Gerader Verbinder 78"/>
                 <wp:cNvGraphicFramePr/>
                 <a:graphic xmlns:a="http://schemas.openxmlformats.org/drawingml/2006/main">
                   <a:graphicData uri="http://schemas.microsoft.com/office/word/2010/wordprocessingShape">
                     <wps:wsp>
-                      <wps:cNvSpPr/>
+                      <wps:cNvCnPr/>
                       <wps:spPr>
                         <a:xfrm>
                           <a:off x="0" y="0"/>
-                          <a:ext cx="89535" cy="210820"/>
+                          <a:ext cx="546040" cy="0"/>
                         </a:xfrm>
-                        <a:prstGeom prst="rect">
+                        <a:prstGeom prst="line">
                           <a:avLst/>
                         </a:prstGeom>
-                        <a:solidFill>
-                          <a:schemeClr val="bg1"/>
-                        </a:solidFill>
-                        <a:ln>
-                          <a:noFill/>
-                        </a:ln>
+                        <a:ln w="19050"/>
                       </wps:spPr>
                       <wps:style>
-                        <a:lnRef idx="2">
-                          <a:schemeClr val="accent1">
-                            <a:shade val="50000"/>
-                          </a:schemeClr>
+                        <a:lnRef idx="1">
+                          <a:schemeClr val="dk1"/>
                         </a:lnRef>
-                        <a:fillRef idx="1">
-                          <a:schemeClr val="accent1"/>
+                        <a:fillRef idx="0">
+                          <a:schemeClr val="dk1"/>
                         </a:fillRef>
                         <a:effectRef idx="0">
-                          <a:schemeClr val="accent1"/>
+                          <a:schemeClr val="dk1"/>
                         </a:effectRef>
                         <a:fontRef idx="minor">
-                          <a:schemeClr val="lt1"/>
+                          <a:schemeClr val="tx1"/>
                         </a:fontRef>
                       </wps:style>
-                      <wps:txbx>
-                        <w:txbxContent>
-                          <w:p>
-                            <w:pPr>
-                              <w:jc w:val="center"/>
-                              <w:rPr>
-                                <w:color w:val="000000" w:themeColor="text1"/>
-                                <w:sz w:val="14"/>
-                                <w:szCs w:val="14"/>
-                              </w:rPr>
-                            </w:pPr>
-                            <w:r>
-                              <w:rPr>
-                                <w:color w:val="000000" w:themeColor="text1"/>
-                                <w:sz w:val="14"/>
-                                <w:szCs w:val="14"/>
-                              </w:rPr>
-                              <w:t>1</w:t>
-                            </w:r>
-                          </w:p>
-                          <w:p>
-                            <w:pPr>
-                              <w:jc w:val="center"/>
-                              <w:rPr>
-                                <w:color w:val="000000" w:themeColor="text1"/>
-                                <w:sz w:val="14"/>
-                                <w:szCs w:val="14"/>
-                              </w:rPr>
-                            </w:pPr>
-                          </w:p>
-                        </w:txbxContent>
-                      </wps:txbx>
-                      <wps:bodyPr rot="0" spcFirstLastPara="0" vertOverflow="overflow" horzOverflow="overflow" vert="horz" wrap="square" lIns="91440" tIns="45720" rIns="91440" bIns="45720" numCol="1" spcCol="0" rtlCol="0" fromWordArt="0" anchor="ctr" anchorCtr="0" forceAA="0" compatLnSpc="1">
-                        <a:prstTxWarp prst="textNoShape">
-                          <a:avLst/>
-                        </a:prstTxWarp>
-                        <a:noAutofit/>
-                      </wps:bodyPr>
+                      <wps:bodyPr/>
                     </wps:wsp>
                   </a:graphicData>
                 </a:graphic>
-                <wp14:sizeRelH relativeFrom="margin">
-                  <wp14:pctWidth>0</wp14:pctWidth>
-                </wp14:sizeRelH>
-                <wp14:sizeRelV relativeFrom="margin">
-                  <wp14:pctHeight>0</wp14:pctHeight>
-                </wp14:sizeRelV>
               </wp:anchor>
             </w:drawing>
           </mc:Choice>
           <mc:Fallback>
             <w:pict>
-              <v:rect w14:anchorId="629EA197" id="Rechteck 75" o:spid="_x0000_s1068" style="position:absolute;margin-left:370.1pt;margin-top:330.65pt;width:7.05pt;height:16.6pt;z-index:251710464;visibility:visible;mso-wrap-style:square;mso-width-percent:0;mso-height-percent:0;mso-wrap-distance-left:9pt;mso-wrap-distance-top:0;mso-wrap-distance-right:9pt;mso-wrap-distance-bottom:0;mso-position-horizontal:absolute;mso-position-horizontal-relative:text;mso-position-vertical:absolute;mso-position-vertical-relative:text;mso-width-percent:0;mso-height-percent:0;mso-width-relative:margin;mso-height-relative:margin;v-text-anchor:middle" o:gfxdata="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" fillcolor="white [3212]" stroked="f" strokeweight="1pt">
-                <v:textbox>
-                  <w:txbxContent>
-                    <w:p>
-                      <w:pPr>
-                        <w:jc w:val="center"/>
-                        <w:rPr>
-                          <w:color w:val="000000" w:themeColor="text1"/>
-                          <w:sz w:val="14"/>
-                          <w:szCs w:val="14"/>
-                        </w:rPr>
-                      </w:pPr>
-                      <w:r>
-                        <w:rPr>
-                          <w:color w:val="000000" w:themeColor="text1"/>
-                          <w:sz w:val="14"/>
-                          <w:szCs w:val="14"/>
-                        </w:rPr>
-                        <w:t>1</w:t>
-                      </w:r>
-                    </w:p>
-                    <w:p>
-                      <w:pPr>
-                        <w:jc w:val="center"/>
-                        <w:rPr>
-                          <w:color w:val="000000" w:themeColor="text1"/>
-                          <w:sz w:val="14"/>
-                          <w:szCs w:val="14"/>
-                        </w:rPr>
-                      </w:pPr>
-                    </w:p>
-                  </w:txbxContent>
-                </v:textbox>
-              </v:rect>
-            </w:pict>
-          </mc:Fallback>
-        </mc:AlternateContent>
-      </w:r>
-      <w:r>
-        <w:rPr>
-          <w:noProof/>
-        </w:rPr>
-        <mc:AlternateContent>
-          <mc:Choice Requires="wps">
-            <w:drawing>
-              <wp:anchor distT="0" distB="0" distL="114300" distR="114300" simplePos="0" relativeHeight="251706368" behindDoc="0" locked="0" layoutInCell="1" allowOverlap="1" wp14:anchorId="0E9C1874" wp14:editId="7047841D">
-                <wp:simplePos x="0" y="0"/>
-                <wp:positionH relativeFrom="column">
-                  <wp:posOffset>3211830</wp:posOffset>
-                </wp:positionH>
-                <wp:positionV relativeFrom="paragraph">
-                  <wp:posOffset>1310005</wp:posOffset>
-                </wp:positionV>
-                <wp:extent cx="89535" cy="193040"/>
-                <wp:effectExtent l="0" t="0" r="5715" b="0"/>
-                <wp:wrapNone/>
-                <wp:docPr id="73" name="Rechteck 73"/>
-                <wp:cNvGraphicFramePr/>
-                <a:graphic xmlns:a="http://schemas.openxmlformats.org/drawingml/2006/main">
-                  <a:graphicData uri="http://schemas.microsoft.com/office/word/2010/wordprocessingShape">
-                    <wps:wsp>
-                      <wps:cNvSpPr/>
-                      <wps:spPr>
-                        <a:xfrm>
-                          <a:off x="0" y="0"/>
-                          <a:ext cx="89535" cy="193040"/>
-                        </a:xfrm>
-                        <a:prstGeom prst="rect">
-                          <a:avLst/>
-                        </a:prstGeom>
-                        <a:solidFill>
-                          <a:schemeClr val="bg1"/>
-                        </a:solidFill>
-                        <a:ln>
-                          <a:noFill/>
-                        </a:ln>
-                      </wps:spPr>
-                      <wps:style>
-                        <a:lnRef idx="2">
-                          <a:schemeClr val="accent1">
-                            <a:shade val="50000"/>
-                          </a:schemeClr>
-                        </a:lnRef>
-                        <a:fillRef idx="1">
-                          <a:schemeClr val="accent1"/>
-                        </a:fillRef>
-                        <a:effectRef idx="0">
-                          <a:schemeClr val="accent1"/>
-                        </a:effectRef>
-                        <a:fontRef idx="minor">
-                          <a:schemeClr val="lt1"/>
-                        </a:fontRef>
-                      </wps:style>
-                      <wps:txbx>
-                        <w:txbxContent>
-                          <w:p>
-                            <w:pPr>
-                              <w:jc w:val="center"/>
-                              <w:rPr>
-                                <w:color w:val="000000" w:themeColor="text1"/>
-                                <w:sz w:val="14"/>
-                                <w:szCs w:val="14"/>
-                              </w:rPr>
-                            </w:pPr>
-                            <w:r>
-                              <w:rPr>
-                                <w:color w:val="000000" w:themeColor="text1"/>
-                                <w:sz w:val="14"/>
-                                <w:szCs w:val="14"/>
-                              </w:rPr>
-                              <w:t>1</w:t>
-                            </w:r>
-                          </w:p>
-                          <w:p>
-                            <w:pPr>
-                              <w:jc w:val="center"/>
-                              <w:rPr>
-                                <w:color w:val="000000" w:themeColor="text1"/>
-                                <w:sz w:val="14"/>
-                                <w:szCs w:val="14"/>
-                              </w:rPr>
-                            </w:pPr>
-                          </w:p>
-                        </w:txbxContent>
-                      </wps:txbx>
-                      <wps:bodyPr rot="0" spcFirstLastPara="0" vertOverflow="overflow" horzOverflow="overflow" vert="horz" wrap="square" lIns="91440" tIns="45720" rIns="91440" bIns="45720" numCol="1" spcCol="0" rtlCol="0" fromWordArt="0" anchor="ctr" anchorCtr="0" forceAA="0" compatLnSpc="1">
-                        <a:prstTxWarp prst="textNoShape">
-                          <a:avLst/>
-                        </a:prstTxWarp>
-                        <a:noAutofit/>
-                      </wps:bodyPr>
-                    </wps:wsp>
-                  </a:graphicData>
-                </a:graphic>
-                <wp14:sizeRelH relativeFrom="margin">
-                  <wp14:pctWidth>0</wp14:pctWidth>
-                </wp14:sizeRelH>
-                <wp14:sizeRelV relativeFrom="margin">
-                  <wp14:pctHeight>0</wp14:pctHeight>
-                </wp14:sizeRelV>
-              </wp:anchor>
-            </w:drawing>
-          </mc:Choice>
-          <mc:Fallback>
-            <w:pict>
-              <v:rect w14:anchorId="0E9C1874" id="Rechteck 73" o:spid="_x0000_s1069" style="position:absolute;margin-left:252.9pt;margin-top:103.15pt;width:7.05pt;height:15.2pt;z-index:251706368;visibility:visible;mso-wrap-style:square;mso-width-percent:0;mso-height-percent:0;mso-wrap-distance-left:9pt;mso-wrap-distance-top:0;mso-wrap-distance-right:9pt;mso-wrap-distance-bottom:0;mso-position-horizontal:absolute;mso-position-horizontal-relative:text;mso-position-vertical:absolute;mso-position-vertical-relative:text;mso-width-percent:0;mso-height-percent:0;mso-width-relative:margin;mso-height-relative:margin;v-text-anchor:middle" o:gfxdata="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" fillcolor="white [3212]" stroked="f" strokeweight="1pt">
-                <v:textbox>
-                  <w:txbxContent>
-                    <w:p>
-                      <w:pPr>
-                        <w:jc w:val="center"/>
-                        <w:rPr>
-                          <w:color w:val="000000" w:themeColor="text1"/>
-                          <w:sz w:val="14"/>
-                          <w:szCs w:val="14"/>
-                        </w:rPr>
-                      </w:pPr>
-                      <w:r>
-                        <w:rPr>
-                          <w:color w:val="000000" w:themeColor="text1"/>
-                          <w:sz w:val="14"/>
-                          <w:szCs w:val="14"/>
-                        </w:rPr>
-                        <w:t>1</w:t>
-                      </w:r>
-                    </w:p>
-                    <w:p>
-                      <w:pPr>
-                        <w:jc w:val="center"/>
-                        <w:rPr>
-                          <w:color w:val="000000" w:themeColor="text1"/>
-                          <w:sz w:val="14"/>
-                          <w:szCs w:val="14"/>
-                        </w:rPr>
-                      </w:pPr>
-                    </w:p>
-                  </w:txbxContent>
-                </v:textbox>
-              </v:rect>
-            </w:pict>
-          </mc:Fallback>
-        </mc:AlternateContent>
-      </w:r>
-      <w:r>
-        <w:rPr>
-          <w:noProof/>
-        </w:rPr>
-        <mc:AlternateContent>
-          <mc:Choice Requires="wps">
-            <w:drawing>
-              <wp:anchor distT="0" distB="0" distL="114300" distR="114300" simplePos="0" relativeHeight="251708416" behindDoc="0" locked="0" layoutInCell="1" allowOverlap="1" wp14:anchorId="5427628F" wp14:editId="11FB5A16">
-                <wp:simplePos x="0" y="0"/>
-                <wp:positionH relativeFrom="column">
-                  <wp:posOffset>3318358</wp:posOffset>
-                </wp:positionH>
-                <wp:positionV relativeFrom="paragraph">
-                  <wp:posOffset>3541395</wp:posOffset>
-                </wp:positionV>
-                <wp:extent cx="89535" cy="193040"/>
-                <wp:effectExtent l="0" t="0" r="5715" b="0"/>
-                <wp:wrapNone/>
-                <wp:docPr id="74" name="Rechteck 74"/>
-                <wp:cNvGraphicFramePr/>
-                <a:graphic xmlns:a="http://schemas.openxmlformats.org/drawingml/2006/main">
-                  <a:graphicData uri="http://schemas.microsoft.com/office/word/2010/wordprocessingShape">
-                    <wps:wsp>
-                      <wps:cNvSpPr/>
-                      <wps:spPr>
-                        <a:xfrm>
-                          <a:off x="0" y="0"/>
-                          <a:ext cx="89535" cy="193040"/>
-                        </a:xfrm>
-                        <a:prstGeom prst="rect">
-                          <a:avLst/>
-                        </a:prstGeom>
-                        <a:solidFill>
-                          <a:schemeClr val="bg1"/>
-                        </a:solidFill>
-                        <a:ln>
-                          <a:noFill/>
-                        </a:ln>
-                      </wps:spPr>
-                      <wps:style>
-                        <a:lnRef idx="2">
-                          <a:schemeClr val="accent1">
-                            <a:shade val="50000"/>
-                          </a:schemeClr>
-                        </a:lnRef>
-                        <a:fillRef idx="1">
-                          <a:schemeClr val="accent1"/>
-                        </a:fillRef>
-                        <a:effectRef idx="0">
-                          <a:schemeClr val="accent1"/>
-                        </a:effectRef>
-                        <a:fontRef idx="minor">
-                          <a:schemeClr val="lt1"/>
-                        </a:fontRef>
-                      </wps:style>
-                      <wps:txbx>
-                        <w:txbxContent>
-                          <w:p>
-                            <w:pPr>
-                              <w:jc w:val="center"/>
-                              <w:rPr>
-                                <w:color w:val="000000" w:themeColor="text1"/>
-                                <w:sz w:val="14"/>
-                                <w:szCs w:val="14"/>
-                              </w:rPr>
-                            </w:pPr>
-                            <w:r>
-                              <w:rPr>
-                                <w:color w:val="000000" w:themeColor="text1"/>
-                                <w:sz w:val="14"/>
-                                <w:szCs w:val="14"/>
-                              </w:rPr>
-                              <w:t>1</w:t>
-                            </w:r>
-                          </w:p>
-                          <w:p>
-                            <w:pPr>
-                              <w:jc w:val="center"/>
-                              <w:rPr>
-                                <w:color w:val="000000" w:themeColor="text1"/>
-                                <w:sz w:val="14"/>
-                                <w:szCs w:val="14"/>
-                              </w:rPr>
-                            </w:pPr>
-                          </w:p>
-                        </w:txbxContent>
-                      </wps:txbx>
-                      <wps:bodyPr rot="0" spcFirstLastPara="0" vertOverflow="overflow" horzOverflow="overflow" vert="horz" wrap="square" lIns="91440" tIns="45720" rIns="91440" bIns="45720" numCol="1" spcCol="0" rtlCol="0" fromWordArt="0" anchor="ctr" anchorCtr="0" forceAA="0" compatLnSpc="1">
-                        <a:prstTxWarp prst="textNoShape">
-                          <a:avLst/>
-                        </a:prstTxWarp>
-                        <a:noAutofit/>
-                      </wps:bodyPr>
-                    </wps:wsp>
-                  </a:graphicData>
-                </a:graphic>
-                <wp14:sizeRelH relativeFrom="margin">
-                  <wp14:pctWidth>0</wp14:pctWidth>
-                </wp14:sizeRelH>
-                <wp14:sizeRelV relativeFrom="margin">
-                  <wp14:pctHeight>0</wp14:pctHeight>
-                </wp14:sizeRelV>
-              </wp:anchor>
-            </w:drawing>
-          </mc:Choice>
-          <mc:Fallback>
-            <w:pict>
-              <v:rect w14:anchorId="5427628F" id="Rechteck 74" o:spid="_x0000_s1070" style="position:absolute;margin-left:261.3pt;margin-top:278.85pt;width:7.05pt;height:15.2pt;z-index:251708416;visibility:visible;mso-wrap-style:square;mso-width-percent:0;mso-height-percent:0;mso-wrap-distance-left:9pt;mso-wrap-distance-top:0;mso-wrap-distance-right:9pt;mso-wrap-distance-bottom:0;mso-position-horizontal:absolute;mso-position-horizontal-relative:text;mso-position-vertical:absolute;mso-position-vertical-relative:text;mso-width-percent:0;mso-height-percent:0;mso-width-relative:margin;mso-height-relative:margin;v-text-anchor:middle" o:gfxdata="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" fillcolor="white [3212]" stroked="f" strokeweight="1pt">
-                <v:textbox>
-                  <w:txbxContent>
-                    <w:p>
-                      <w:pPr>
-                        <w:jc w:val="center"/>
-                        <w:rPr>
-                          <w:color w:val="000000" w:themeColor="text1"/>
-                          <w:sz w:val="14"/>
-                          <w:szCs w:val="14"/>
-                        </w:rPr>
-                      </w:pPr>
-                      <w:r>
-                        <w:rPr>
-                          <w:color w:val="000000" w:themeColor="text1"/>
-                          <w:sz w:val="14"/>
-                          <w:szCs w:val="14"/>
-                        </w:rPr>
-                        <w:t>1</w:t>
-                      </w:r>
-                    </w:p>
-                    <w:p>
-                      <w:pPr>
-                        <w:jc w:val="center"/>
-                        <w:rPr>
-                          <w:color w:val="000000" w:themeColor="text1"/>
-                          <w:sz w:val="14"/>
-                          <w:szCs w:val="14"/>
-                        </w:rPr>
-                      </w:pPr>
-                    </w:p>
-                  </w:txbxContent>
-                </v:textbox>
-              </v:rect>
+              <v:line w14:anchorId="35E34BF3" id="Gerader Verbinder 78" o:spid="_x0000_s1026" style="position:absolute;z-index:251711488;visibility:visible;mso-wrap-style:square;mso-wrap-distance-left:9pt;mso-wrap-distance-top:0;mso-wrap-distance-right:9pt;mso-wrap-distance-bottom:0;mso-position-horizontal:absolute;mso-position-horizontal-relative:text;mso-position-vertical:absolute;mso-position-vertical-relative:text" from="68.35pt,67.15pt" to="111.35pt,67.15pt" o:gfxdata="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" strokecolor="black [3200]" strokeweight="1.5pt">
+                <v:stroke joinstyle="miter"/>
+              </v:line>
             </w:pict>
           </mc:Fallback>
         </mc:AlternateContent>
@@ -10989,9 +11006,9 @@
           <w:noProof/>
         </w:rPr>
         <w:drawing>
-          <wp:inline distT="0" distB="0" distL="0" distR="0" wp14:anchorId="7FDD8BC4" wp14:editId="63268BCB">
-            <wp:extent cx="5664530" cy="6284555"/>
-            <wp:effectExtent l="0" t="0" r="0" b="2540"/>
+          <wp:inline distT="0" distB="0" distL="0" distR="0" wp14:anchorId="7FDD8BC4" wp14:editId="2C7F29EC">
+            <wp:extent cx="5680941" cy="4896113"/>
+            <wp:effectExtent l="0" t="0" r="0" b="0"/>
             <wp:docPr id="1" name="Grafik 1"/>
             <wp:cNvGraphicFramePr>
               <a:graphicFrameLocks xmlns:a="http://schemas.openxmlformats.org/drawingml/2006/main" noChangeAspect="1"/>
@@ -11000,11 +11017,17 @@
               <a:graphicData uri="http://schemas.openxmlformats.org/drawingml/2006/picture">
                 <pic:pic xmlns:pic="http://schemas.openxmlformats.org/drawingml/2006/picture">
                   <pic:nvPicPr>
-                    <pic:cNvPr id="1" name=""/>
+                    <pic:cNvPr id="1" name="Grafik 1"/>
                     <pic:cNvPicPr/>
                   </pic:nvPicPr>
                   <pic:blipFill>
-                    <a:blip r:embed="rId17"/>
+                    <a:blip r:embed="rId17">
+                      <a:extLst>
+                        <a:ext uri="{28A0092B-C50C-407E-A947-70E740481C1C}">
+                          <a14:useLocalDpi xmlns:a14="http://schemas.microsoft.com/office/drawing/2010/main" val="0"/>
+                        </a:ext>
+                      </a:extLst>
+                    </a:blip>
                     <a:stretch>
                       <a:fillRect/>
                     </a:stretch>
@@ -11012,7 +11035,7 @@
                   <pic:spPr>
                     <a:xfrm>
                       <a:off x="0" y="0"/>
-                      <a:ext cx="5680941" cy="6302763"/>
+                      <a:ext cx="5680941" cy="4896113"/>
                     </a:xfrm>
                     <a:prstGeom prst="rect">
                       <a:avLst/>
@@ -11025,6 +11048,8 @@
         </w:drawing>
       </w:r>
     </w:p>
+    <w:p/>
+    <w:p/>
     <w:p>
       <w:pPr>
         <w:pStyle w:val="berschrift1"/>
@@ -11034,11 +11059,12 @@
         </w:numPr>
       </w:pPr>
       <w:bookmarkStart w:id="26" w:name="_Toc92834370"/>
-      <w:proofErr w:type="spellStart"/>
       <w:r>
         <w:t>Git</w:t>
       </w:r>
-      <w:proofErr w:type="spellEnd"/>
+      <w:r>
+        <w:t>hub</w:t>
+      </w:r>
       <w:r>
         <w:t xml:space="preserve"> - Repository</w:t>
       </w:r>
@@ -24388,29 +24414,15 @@
                 <w:lang w:eastAsia="de-DE"/>
               </w:rPr>
             </w:pPr>
-            <w:proofErr w:type="spellStart"/>
-            <w:proofErr w:type="gramStart"/>
-            <w:r>
-              <w:rPr>
-                <w:rFonts w:ascii="Source Sans Pro" w:eastAsia="Times New Roman" w:hAnsi="Source Sans Pro" w:cs="Times New Roman"/>
-                <w:color w:val="000000"/>
-                <w:sz w:val="27"/>
-                <w:szCs w:val="27"/>
-                <w:lang w:eastAsia="de-DE"/>
-              </w:rPr>
-              <w:t>Email</w:t>
-            </w:r>
-            <w:proofErr w:type="spellEnd"/>
-            <w:proofErr w:type="gramEnd"/>
-            <w:r>
-              <w:rPr>
-                <w:rFonts w:ascii="Source Sans Pro" w:eastAsia="Times New Roman" w:hAnsi="Source Sans Pro" w:cs="Times New Roman"/>
-                <w:color w:val="000000"/>
-                <w:sz w:val="27"/>
-                <w:szCs w:val="27"/>
-                <w:lang w:eastAsia="de-DE"/>
-              </w:rPr>
-              <w:t xml:space="preserve"> versenden</w:t>
+            <w:r>
+              <w:rPr>
+                <w:rFonts w:ascii="Source Sans Pro" w:eastAsia="Times New Roman" w:hAnsi="Source Sans Pro" w:cs="Times New Roman"/>
+                <w:color w:val="000000"/>
+                <w:sz w:val="27"/>
+                <w:szCs w:val="27"/>
+                <w:lang w:eastAsia="de-DE"/>
+              </w:rPr>
+              <w:t>Email versenden</w:t>
             </w:r>
           </w:p>
         </w:tc>
@@ -24476,27 +24488,15 @@
                 <w:lang w:eastAsia="de-DE"/>
               </w:rPr>
             </w:pPr>
-            <w:proofErr w:type="gramStart"/>
-            <w:r>
-              <w:rPr>
-                <w:rFonts w:ascii="Source Sans Pro" w:eastAsia="Times New Roman" w:hAnsi="Source Sans Pro" w:cs="Times New Roman"/>
-                <w:color w:val="000000"/>
-                <w:sz w:val="27"/>
-                <w:szCs w:val="27"/>
-                <w:lang w:eastAsia="de-DE"/>
-              </w:rPr>
-              <w:t>Email</w:t>
-            </w:r>
-            <w:proofErr w:type="gramEnd"/>
-            <w:r>
-              <w:rPr>
-                <w:rFonts w:ascii="Source Sans Pro" w:eastAsia="Times New Roman" w:hAnsi="Source Sans Pro" w:cs="Times New Roman"/>
-                <w:color w:val="000000"/>
-                <w:sz w:val="27"/>
-                <w:szCs w:val="27"/>
-                <w:lang w:eastAsia="de-DE"/>
-              </w:rPr>
-              <w:t xml:space="preserve"> - Adresse vorhanden</w:t>
+            <w:r>
+              <w:rPr>
+                <w:rFonts w:ascii="Source Sans Pro" w:eastAsia="Times New Roman" w:hAnsi="Source Sans Pro" w:cs="Times New Roman"/>
+                <w:color w:val="000000"/>
+                <w:sz w:val="27"/>
+                <w:szCs w:val="27"/>
+                <w:lang w:eastAsia="de-DE"/>
+              </w:rPr>
+              <w:t>Email - Adresse vorhanden</w:t>
             </w:r>
           </w:p>
         </w:tc>
@@ -24580,29 +24580,7 @@
                 <w:szCs w:val="27"/>
                 <w:lang w:eastAsia="de-DE"/>
               </w:rPr>
-              <w:t>Es wird auf den Button „</w:t>
-            </w:r>
-            <w:proofErr w:type="gramStart"/>
-            <w:r>
-              <w:rPr>
-                <w:rFonts w:ascii="Source Sans Pro" w:eastAsia="Times New Roman" w:hAnsi="Source Sans Pro" w:cs="Times New Roman"/>
-                <w:color w:val="000000"/>
-                <w:sz w:val="27"/>
-                <w:szCs w:val="27"/>
-                <w:lang w:eastAsia="de-DE"/>
-              </w:rPr>
-              <w:t>Email</w:t>
-            </w:r>
-            <w:proofErr w:type="gramEnd"/>
-            <w:r>
-              <w:rPr>
-                <w:rFonts w:ascii="Source Sans Pro" w:eastAsia="Times New Roman" w:hAnsi="Source Sans Pro" w:cs="Times New Roman"/>
-                <w:color w:val="000000"/>
-                <w:sz w:val="27"/>
-                <w:szCs w:val="27"/>
-                <w:lang w:eastAsia="de-DE"/>
-              </w:rPr>
-              <w:t xml:space="preserve"> versenden“ gedrückt.</w:t>
+              <w:t>Es wird auf den Button „Email versenden“ gedrückt.</w:t>
             </w:r>
           </w:p>
           <w:p>
@@ -24646,31 +24624,7 @@
                 <w:szCs w:val="27"/>
                 <w:lang w:eastAsia="de-DE"/>
               </w:rPr>
-              <w:t xml:space="preserve">3. Die </w:t>
-            </w:r>
-            <w:proofErr w:type="spellStart"/>
-            <w:proofErr w:type="gramStart"/>
-            <w:r>
-              <w:rPr>
-                <w:rFonts w:ascii="Source Sans Pro" w:eastAsia="Times New Roman" w:hAnsi="Source Sans Pro" w:cs="Times New Roman"/>
-                <w:color w:val="000000"/>
-                <w:sz w:val="27"/>
-                <w:szCs w:val="27"/>
-                <w:lang w:eastAsia="de-DE"/>
-              </w:rPr>
-              <w:t>Email</w:t>
-            </w:r>
-            <w:proofErr w:type="spellEnd"/>
-            <w:proofErr w:type="gramEnd"/>
-            <w:r>
-              <w:rPr>
-                <w:rFonts w:ascii="Source Sans Pro" w:eastAsia="Times New Roman" w:hAnsi="Source Sans Pro" w:cs="Times New Roman"/>
-                <w:color w:val="000000"/>
-                <w:sz w:val="27"/>
-                <w:szCs w:val="27"/>
-                <w:lang w:eastAsia="de-DE"/>
-              </w:rPr>
-              <w:t xml:space="preserve"> wird automatisch in das Feld des Empfängers eingetragen</w:t>
+              <w:t>3. Die Email wird automatisch in das Feld des Empfängers eingetragen</w:t>
             </w:r>
           </w:p>
         </w:tc>
@@ -24754,31 +24708,7 @@
                 <w:szCs w:val="27"/>
                 <w:lang w:eastAsia="de-DE"/>
               </w:rPr>
-              <w:t xml:space="preserve">Nutzer kann eine </w:t>
-            </w:r>
-            <w:proofErr w:type="spellStart"/>
-            <w:proofErr w:type="gramStart"/>
-            <w:r>
-              <w:rPr>
-                <w:rFonts w:ascii="Source Sans Pro" w:eastAsia="Times New Roman" w:hAnsi="Source Sans Pro" w:cs="Times New Roman"/>
-                <w:color w:val="000000"/>
-                <w:sz w:val="27"/>
-                <w:szCs w:val="27"/>
-                <w:lang w:eastAsia="de-DE"/>
-              </w:rPr>
-              <w:t>Email</w:t>
-            </w:r>
-            <w:proofErr w:type="spellEnd"/>
-            <w:proofErr w:type="gramEnd"/>
-            <w:r>
-              <w:rPr>
-                <w:rFonts w:ascii="Source Sans Pro" w:eastAsia="Times New Roman" w:hAnsi="Source Sans Pro" w:cs="Times New Roman"/>
-                <w:color w:val="000000"/>
-                <w:sz w:val="27"/>
-                <w:szCs w:val="27"/>
-                <w:lang w:eastAsia="de-DE"/>
-              </w:rPr>
-              <w:t xml:space="preserve"> versenden</w:t>
+              <w:t>Nutzer kann eine Email versenden</w:t>
             </w:r>
           </w:p>
         </w:tc>
@@ -29800,20 +29730,20 @@
       <w:tblPr>
         <w:tblStyle w:val="Tabellenraster"/>
         <w:tblpPr w:leftFromText="141" w:rightFromText="141" w:vertAnchor="page" w:horzAnchor="margin" w:tblpY="2040"/>
-        <w:tblW w:w="9079" w:type="dxa"/>
+        <w:tblW w:w="9264" w:type="dxa"/>
         <w:tblLook w:val="04A0" w:firstRow="1" w:lastRow="0" w:firstColumn="1" w:lastColumn="0" w:noHBand="0" w:noVBand="1"/>
       </w:tblPr>
       <w:tblGrid>
-        <w:gridCol w:w="1558"/>
-        <w:gridCol w:w="7521"/>
+        <w:gridCol w:w="1589"/>
+        <w:gridCol w:w="7675"/>
       </w:tblGrid>
       <w:tr>
         <w:trPr>
-          <w:trHeight w:val="379"/>
+          <w:trHeight w:val="371"/>
         </w:trPr>
         <w:tc>
           <w:tcPr>
-            <w:tcW w:w="1558" w:type="dxa"/>
+            <w:tcW w:w="1589" w:type="dxa"/>
           </w:tcPr>
           <w:p>
             <w:pPr>
@@ -29828,18 +29758,18 @@
         </w:tc>
         <w:tc>
           <w:tcPr>
-            <w:tcW w:w="7521" w:type="dxa"/>
+            <w:tcW w:w="7675" w:type="dxa"/>
           </w:tcPr>
           <w:p/>
         </w:tc>
       </w:tr>
       <w:tr>
         <w:trPr>
-          <w:trHeight w:val="379"/>
+          <w:trHeight w:val="371"/>
         </w:trPr>
         <w:tc>
           <w:tcPr>
-            <w:tcW w:w="1558" w:type="dxa"/>
+            <w:tcW w:w="1589" w:type="dxa"/>
           </w:tcPr>
           <w:p>
             <w:pPr>
@@ -29854,18 +29784,18 @@
         </w:tc>
         <w:tc>
           <w:tcPr>
-            <w:tcW w:w="7521" w:type="dxa"/>
+            <w:tcW w:w="7675" w:type="dxa"/>
           </w:tcPr>
           <w:p/>
         </w:tc>
       </w:tr>
       <w:tr>
         <w:trPr>
-          <w:trHeight w:val="379"/>
+          <w:trHeight w:val="371"/>
         </w:trPr>
         <w:tc>
           <w:tcPr>
-            <w:tcW w:w="1558" w:type="dxa"/>
+            <w:tcW w:w="1589" w:type="dxa"/>
           </w:tcPr>
           <w:p>
             <w:pPr>
@@ -29880,18 +29810,18 @@
         </w:tc>
         <w:tc>
           <w:tcPr>
-            <w:tcW w:w="7521" w:type="dxa"/>
+            <w:tcW w:w="7675" w:type="dxa"/>
           </w:tcPr>
           <w:p/>
         </w:tc>
       </w:tr>
       <w:tr>
         <w:trPr>
-          <w:trHeight w:val="379"/>
+          <w:trHeight w:val="371"/>
         </w:trPr>
         <w:tc>
           <w:tcPr>
-            <w:tcW w:w="1558" w:type="dxa"/>
+            <w:tcW w:w="1589" w:type="dxa"/>
           </w:tcPr>
           <w:p>
             <w:pPr>
@@ -29906,18 +29836,18 @@
         </w:tc>
         <w:tc>
           <w:tcPr>
-            <w:tcW w:w="7521" w:type="dxa"/>
+            <w:tcW w:w="7675" w:type="dxa"/>
           </w:tcPr>
           <w:p/>
         </w:tc>
       </w:tr>
       <w:tr>
         <w:trPr>
-          <w:trHeight w:val="351"/>
+          <w:trHeight w:val="344"/>
         </w:trPr>
         <w:tc>
           <w:tcPr>
-            <w:tcW w:w="1558" w:type="dxa"/>
+            <w:tcW w:w="1589" w:type="dxa"/>
           </w:tcPr>
           <w:p>
             <w:pPr>
@@ -29932,18 +29862,18 @@
         </w:tc>
         <w:tc>
           <w:tcPr>
-            <w:tcW w:w="7521" w:type="dxa"/>
+            <w:tcW w:w="7675" w:type="dxa"/>
           </w:tcPr>
           <w:p/>
         </w:tc>
       </w:tr>
       <w:tr>
         <w:trPr>
-          <w:trHeight w:val="379"/>
+          <w:trHeight w:val="371"/>
         </w:trPr>
         <w:tc>
           <w:tcPr>
-            <w:tcW w:w="1558" w:type="dxa"/>
+            <w:tcW w:w="1589" w:type="dxa"/>
           </w:tcPr>
           <w:p>
             <w:pPr>
@@ -29958,18 +29888,18 @@
         </w:tc>
         <w:tc>
           <w:tcPr>
-            <w:tcW w:w="7521" w:type="dxa"/>
+            <w:tcW w:w="7675" w:type="dxa"/>
           </w:tcPr>
           <w:p/>
         </w:tc>
       </w:tr>
       <w:tr>
         <w:trPr>
-          <w:trHeight w:val="379"/>
+          <w:trHeight w:val="371"/>
         </w:trPr>
         <w:tc>
           <w:tcPr>
-            <w:tcW w:w="1558" w:type="dxa"/>
+            <w:tcW w:w="1589" w:type="dxa"/>
           </w:tcPr>
           <w:p>
             <w:pPr>
@@ -29984,18 +29914,18 @@
         </w:tc>
         <w:tc>
           <w:tcPr>
-            <w:tcW w:w="7521" w:type="dxa"/>
+            <w:tcW w:w="7675" w:type="dxa"/>
           </w:tcPr>
           <w:p/>
         </w:tc>
       </w:tr>
       <w:tr>
         <w:trPr>
-          <w:trHeight w:val="379"/>
+          <w:trHeight w:val="371"/>
         </w:trPr>
         <w:tc>
           <w:tcPr>
-            <w:tcW w:w="1558" w:type="dxa"/>
+            <w:tcW w:w="1589" w:type="dxa"/>
           </w:tcPr>
           <w:p>
             <w:pPr>
@@ -30010,18 +29940,18 @@
         </w:tc>
         <w:tc>
           <w:tcPr>
-            <w:tcW w:w="7521" w:type="dxa"/>
+            <w:tcW w:w="7675" w:type="dxa"/>
           </w:tcPr>
           <w:p/>
         </w:tc>
       </w:tr>
       <w:tr>
         <w:trPr>
-          <w:trHeight w:val="379"/>
+          <w:trHeight w:val="371"/>
         </w:trPr>
         <w:tc>
           <w:tcPr>
-            <w:tcW w:w="1558" w:type="dxa"/>
+            <w:tcW w:w="1589" w:type="dxa"/>
           </w:tcPr>
           <w:p>
             <w:pPr>
@@ -30036,18 +29966,18 @@
         </w:tc>
         <w:tc>
           <w:tcPr>
-            <w:tcW w:w="7521" w:type="dxa"/>
+            <w:tcW w:w="7675" w:type="dxa"/>
           </w:tcPr>
           <w:p/>
         </w:tc>
       </w:tr>
       <w:tr>
         <w:trPr>
-          <w:trHeight w:val="379"/>
+          <w:trHeight w:val="371"/>
         </w:trPr>
         <w:tc>
           <w:tcPr>
-            <w:tcW w:w="1558" w:type="dxa"/>
+            <w:tcW w:w="1589" w:type="dxa"/>
           </w:tcPr>
           <w:p>
             <w:pPr>
@@ -30062,18 +29992,18 @@
         </w:tc>
         <w:tc>
           <w:tcPr>
-            <w:tcW w:w="7521" w:type="dxa"/>
+            <w:tcW w:w="7675" w:type="dxa"/>
           </w:tcPr>
           <w:p/>
         </w:tc>
       </w:tr>
       <w:tr>
         <w:trPr>
-          <w:trHeight w:val="379"/>
+          <w:trHeight w:val="371"/>
         </w:trPr>
         <w:tc>
           <w:tcPr>
-            <w:tcW w:w="1558" w:type="dxa"/>
+            <w:tcW w:w="1589" w:type="dxa"/>
           </w:tcPr>
           <w:p>
             <w:pPr>
@@ -30088,18 +30018,18 @@
         </w:tc>
         <w:tc>
           <w:tcPr>
-            <w:tcW w:w="7521" w:type="dxa"/>
+            <w:tcW w:w="7675" w:type="dxa"/>
           </w:tcPr>
           <w:p/>
         </w:tc>
       </w:tr>
       <w:tr>
         <w:trPr>
-          <w:trHeight w:val="379"/>
+          <w:trHeight w:val="371"/>
         </w:trPr>
         <w:tc>
           <w:tcPr>
-            <w:tcW w:w="1558" w:type="dxa"/>
+            <w:tcW w:w="1589" w:type="dxa"/>
           </w:tcPr>
           <w:p>
             <w:pPr>
@@ -30114,18 +30044,18 @@
         </w:tc>
         <w:tc>
           <w:tcPr>
-            <w:tcW w:w="7521" w:type="dxa"/>
+            <w:tcW w:w="7675" w:type="dxa"/>
           </w:tcPr>
           <w:p/>
         </w:tc>
       </w:tr>
       <w:tr>
         <w:trPr>
-          <w:trHeight w:val="379"/>
+          <w:trHeight w:val="371"/>
         </w:trPr>
         <w:tc>
           <w:tcPr>
-            <w:tcW w:w="1558" w:type="dxa"/>
+            <w:tcW w:w="1589" w:type="dxa"/>
           </w:tcPr>
           <w:p>
             <w:pPr>
@@ -30140,18 +30070,18 @@
         </w:tc>
         <w:tc>
           <w:tcPr>
-            <w:tcW w:w="7521" w:type="dxa"/>
+            <w:tcW w:w="7675" w:type="dxa"/>
           </w:tcPr>
           <w:p/>
         </w:tc>
       </w:tr>
       <w:tr>
         <w:trPr>
-          <w:trHeight w:val="379"/>
+          <w:trHeight w:val="371"/>
         </w:trPr>
         <w:tc>
           <w:tcPr>
-            <w:tcW w:w="1558" w:type="dxa"/>
+            <w:tcW w:w="1589" w:type="dxa"/>
           </w:tcPr>
           <w:p>
             <w:pPr>
@@ -30166,18 +30096,18 @@
         </w:tc>
         <w:tc>
           <w:tcPr>
-            <w:tcW w:w="7521" w:type="dxa"/>
+            <w:tcW w:w="7675" w:type="dxa"/>
           </w:tcPr>
           <w:p/>
         </w:tc>
       </w:tr>
       <w:tr>
         <w:trPr>
-          <w:trHeight w:val="351"/>
+          <w:trHeight w:val="344"/>
         </w:trPr>
         <w:tc>
           <w:tcPr>
-            <w:tcW w:w="1558" w:type="dxa"/>
+            <w:tcW w:w="1589" w:type="dxa"/>
           </w:tcPr>
           <w:p>
             <w:pPr>
@@ -30192,18 +30122,18 @@
         </w:tc>
         <w:tc>
           <w:tcPr>
-            <w:tcW w:w="7521" w:type="dxa"/>
+            <w:tcW w:w="7675" w:type="dxa"/>
           </w:tcPr>
           <w:p/>
         </w:tc>
       </w:tr>
       <w:tr>
         <w:trPr>
-          <w:trHeight w:val="379"/>
+          <w:trHeight w:val="371"/>
         </w:trPr>
         <w:tc>
           <w:tcPr>
-            <w:tcW w:w="1558" w:type="dxa"/>
+            <w:tcW w:w="1589" w:type="dxa"/>
           </w:tcPr>
           <w:p>
             <w:pPr>
@@ -30218,18 +30148,18 @@
         </w:tc>
         <w:tc>
           <w:tcPr>
-            <w:tcW w:w="7521" w:type="dxa"/>
+            <w:tcW w:w="7675" w:type="dxa"/>
           </w:tcPr>
           <w:p/>
         </w:tc>
       </w:tr>
       <w:tr>
         <w:trPr>
-          <w:trHeight w:val="379"/>
+          <w:trHeight w:val="371"/>
         </w:trPr>
         <w:tc>
           <w:tcPr>
-            <w:tcW w:w="1558" w:type="dxa"/>
+            <w:tcW w:w="1589" w:type="dxa"/>
           </w:tcPr>
           <w:p>
             <w:pPr>
@@ -30244,18 +30174,18 @@
         </w:tc>
         <w:tc>
           <w:tcPr>
-            <w:tcW w:w="7521" w:type="dxa"/>
+            <w:tcW w:w="7675" w:type="dxa"/>
           </w:tcPr>
           <w:p/>
         </w:tc>
       </w:tr>
       <w:tr>
         <w:trPr>
-          <w:trHeight w:val="379"/>
+          <w:trHeight w:val="371"/>
         </w:trPr>
         <w:tc>
           <w:tcPr>
-            <w:tcW w:w="1558" w:type="dxa"/>
+            <w:tcW w:w="1589" w:type="dxa"/>
           </w:tcPr>
           <w:p>
             <w:pPr>
@@ -30270,18 +30200,18 @@
         </w:tc>
         <w:tc>
           <w:tcPr>
-            <w:tcW w:w="7521" w:type="dxa"/>
+            <w:tcW w:w="7675" w:type="dxa"/>
           </w:tcPr>
           <w:p/>
         </w:tc>
       </w:tr>
       <w:tr>
         <w:trPr>
-          <w:trHeight w:val="379"/>
+          <w:trHeight w:val="371"/>
         </w:trPr>
         <w:tc>
           <w:tcPr>
-            <w:tcW w:w="1558" w:type="dxa"/>
+            <w:tcW w:w="1589" w:type="dxa"/>
           </w:tcPr>
           <w:p>
             <w:pPr>
@@ -30296,18 +30226,18 @@
         </w:tc>
         <w:tc>
           <w:tcPr>
-            <w:tcW w:w="7521" w:type="dxa"/>
+            <w:tcW w:w="7675" w:type="dxa"/>
           </w:tcPr>
           <w:p/>
         </w:tc>
       </w:tr>
       <w:tr>
         <w:trPr>
-          <w:trHeight w:val="379"/>
+          <w:trHeight w:val="371"/>
         </w:trPr>
         <w:tc>
           <w:tcPr>
-            <w:tcW w:w="1558" w:type="dxa"/>
+            <w:tcW w:w="1589" w:type="dxa"/>
           </w:tcPr>
           <w:p>
             <w:pPr>
@@ -30322,18 +30252,18 @@
         </w:tc>
         <w:tc>
           <w:tcPr>
-            <w:tcW w:w="7521" w:type="dxa"/>
+            <w:tcW w:w="7675" w:type="dxa"/>
           </w:tcPr>
           <w:p/>
         </w:tc>
       </w:tr>
       <w:tr>
         <w:trPr>
-          <w:trHeight w:val="379"/>
+          <w:trHeight w:val="371"/>
         </w:trPr>
         <w:tc>
           <w:tcPr>
-            <w:tcW w:w="1558" w:type="dxa"/>
+            <w:tcW w:w="1589" w:type="dxa"/>
           </w:tcPr>
           <w:p>
             <w:pPr>
@@ -30348,18 +30278,18 @@
         </w:tc>
         <w:tc>
           <w:tcPr>
-            <w:tcW w:w="7521" w:type="dxa"/>
+            <w:tcW w:w="7675" w:type="dxa"/>
           </w:tcPr>
           <w:p/>
         </w:tc>
       </w:tr>
       <w:tr>
         <w:trPr>
-          <w:trHeight w:val="379"/>
+          <w:trHeight w:val="371"/>
         </w:trPr>
         <w:tc>
           <w:tcPr>
-            <w:tcW w:w="1558" w:type="dxa"/>
+            <w:tcW w:w="1589" w:type="dxa"/>
           </w:tcPr>
           <w:p>
             <w:pPr>
@@ -30374,18 +30304,18 @@
         </w:tc>
         <w:tc>
           <w:tcPr>
-            <w:tcW w:w="7521" w:type="dxa"/>
+            <w:tcW w:w="7675" w:type="dxa"/>
           </w:tcPr>
           <w:p/>
         </w:tc>
       </w:tr>
       <w:tr>
         <w:trPr>
-          <w:trHeight w:val="379"/>
+          <w:trHeight w:val="371"/>
         </w:trPr>
         <w:tc>
           <w:tcPr>
-            <w:tcW w:w="1558" w:type="dxa"/>
+            <w:tcW w:w="1589" w:type="dxa"/>
           </w:tcPr>
           <w:p>
             <w:pPr>
@@ -30400,18 +30330,18 @@
         </w:tc>
         <w:tc>
           <w:tcPr>
-            <w:tcW w:w="7521" w:type="dxa"/>
+            <w:tcW w:w="7675" w:type="dxa"/>
           </w:tcPr>
           <w:p/>
         </w:tc>
       </w:tr>
       <w:tr>
         <w:trPr>
-          <w:trHeight w:val="351"/>
+          <w:trHeight w:val="344"/>
         </w:trPr>
         <w:tc>
           <w:tcPr>
-            <w:tcW w:w="1558" w:type="dxa"/>
+            <w:tcW w:w="1589" w:type="dxa"/>
           </w:tcPr>
           <w:p>
             <w:pPr>
@@ -30426,18 +30356,18 @@
         </w:tc>
         <w:tc>
           <w:tcPr>
-            <w:tcW w:w="7521" w:type="dxa"/>
+            <w:tcW w:w="7675" w:type="dxa"/>
           </w:tcPr>
           <w:p/>
         </w:tc>
       </w:tr>
       <w:tr>
         <w:trPr>
-          <w:trHeight w:val="379"/>
+          <w:trHeight w:val="371"/>
         </w:trPr>
         <w:tc>
           <w:tcPr>
-            <w:tcW w:w="1558" w:type="dxa"/>
+            <w:tcW w:w="1589" w:type="dxa"/>
           </w:tcPr>
           <w:p>
             <w:pPr>
@@ -30452,18 +30382,18 @@
         </w:tc>
         <w:tc>
           <w:tcPr>
-            <w:tcW w:w="7521" w:type="dxa"/>
+            <w:tcW w:w="7675" w:type="dxa"/>
           </w:tcPr>
           <w:p/>
         </w:tc>
       </w:tr>
       <w:tr>
         <w:trPr>
-          <w:trHeight w:val="379"/>
+          <w:trHeight w:val="371"/>
         </w:trPr>
         <w:tc>
           <w:tcPr>
-            <w:tcW w:w="1558" w:type="dxa"/>
+            <w:tcW w:w="1589" w:type="dxa"/>
           </w:tcPr>
           <w:p>
             <w:pPr>
@@ -30478,18 +30408,18 @@
         </w:tc>
         <w:tc>
           <w:tcPr>
-            <w:tcW w:w="7521" w:type="dxa"/>
+            <w:tcW w:w="7675" w:type="dxa"/>
           </w:tcPr>
           <w:p/>
         </w:tc>
       </w:tr>
       <w:tr>
         <w:trPr>
-          <w:trHeight w:val="379"/>
+          <w:trHeight w:val="371"/>
         </w:trPr>
         <w:tc>
           <w:tcPr>
-            <w:tcW w:w="1558" w:type="dxa"/>
+            <w:tcW w:w="1589" w:type="dxa"/>
           </w:tcPr>
           <w:p>
             <w:pPr>
@@ -30504,18 +30434,18 @@
         </w:tc>
         <w:tc>
           <w:tcPr>
-            <w:tcW w:w="7521" w:type="dxa"/>
+            <w:tcW w:w="7675" w:type="dxa"/>
           </w:tcPr>
           <w:p/>
         </w:tc>
       </w:tr>
       <w:tr>
         <w:trPr>
-          <w:trHeight w:val="379"/>
+          <w:trHeight w:val="371"/>
         </w:trPr>
         <w:tc>
           <w:tcPr>
-            <w:tcW w:w="1558" w:type="dxa"/>
+            <w:tcW w:w="1589" w:type="dxa"/>
           </w:tcPr>
           <w:p>
             <w:pPr>
@@ -30530,18 +30460,18 @@
         </w:tc>
         <w:tc>
           <w:tcPr>
-            <w:tcW w:w="7521" w:type="dxa"/>
+            <w:tcW w:w="7675" w:type="dxa"/>
           </w:tcPr>
           <w:p/>
         </w:tc>
       </w:tr>
       <w:tr>
         <w:trPr>
-          <w:trHeight w:val="379"/>
+          <w:trHeight w:val="371"/>
         </w:trPr>
         <w:tc>
           <w:tcPr>
-            <w:tcW w:w="1558" w:type="dxa"/>
+            <w:tcW w:w="1589" w:type="dxa"/>
           </w:tcPr>
           <w:p>
             <w:pPr>
@@ -30556,18 +30486,18 @@
         </w:tc>
         <w:tc>
           <w:tcPr>
-            <w:tcW w:w="7521" w:type="dxa"/>
+            <w:tcW w:w="7675" w:type="dxa"/>
           </w:tcPr>
           <w:p/>
         </w:tc>
       </w:tr>
       <w:tr>
         <w:trPr>
-          <w:trHeight w:val="379"/>
+          <w:trHeight w:val="371"/>
         </w:trPr>
         <w:tc>
           <w:tcPr>
-            <w:tcW w:w="1558" w:type="dxa"/>
+            <w:tcW w:w="1589" w:type="dxa"/>
           </w:tcPr>
           <w:p>
             <w:pPr>
@@ -30582,18 +30512,18 @@
         </w:tc>
         <w:tc>
           <w:tcPr>
-            <w:tcW w:w="7521" w:type="dxa"/>
+            <w:tcW w:w="7675" w:type="dxa"/>
           </w:tcPr>
           <w:p/>
         </w:tc>
       </w:tr>
       <w:tr>
         <w:trPr>
-          <w:trHeight w:val="379"/>
+          <w:trHeight w:val="371"/>
         </w:trPr>
         <w:tc>
           <w:tcPr>
-            <w:tcW w:w="1558" w:type="dxa"/>
+            <w:tcW w:w="1589" w:type="dxa"/>
           </w:tcPr>
           <w:p>
             <w:pPr>
@@ -30608,18 +30538,18 @@
         </w:tc>
         <w:tc>
           <w:tcPr>
-            <w:tcW w:w="7521" w:type="dxa"/>
+            <w:tcW w:w="7675" w:type="dxa"/>
           </w:tcPr>
           <w:p/>
         </w:tc>
       </w:tr>
       <w:tr>
         <w:trPr>
-          <w:trHeight w:val="379"/>
+          <w:trHeight w:val="371"/>
         </w:trPr>
         <w:tc>
           <w:tcPr>
-            <w:tcW w:w="1558" w:type="dxa"/>
+            <w:tcW w:w="1589" w:type="dxa"/>
           </w:tcPr>
           <w:p>
             <w:pPr>
@@ -30634,18 +30564,18 @@
         </w:tc>
         <w:tc>
           <w:tcPr>
-            <w:tcW w:w="7521" w:type="dxa"/>
+            <w:tcW w:w="7675" w:type="dxa"/>
           </w:tcPr>
           <w:p/>
         </w:tc>
       </w:tr>
       <w:tr>
         <w:trPr>
-          <w:trHeight w:val="379"/>
+          <w:trHeight w:val="371"/>
         </w:trPr>
         <w:tc>
           <w:tcPr>
-            <w:tcW w:w="1558" w:type="dxa"/>
+            <w:tcW w:w="1589" w:type="dxa"/>
           </w:tcPr>
           <w:p>
             <w:pPr>
@@ -30660,18 +30590,18 @@
         </w:tc>
         <w:tc>
           <w:tcPr>
-            <w:tcW w:w="7521" w:type="dxa"/>
+            <w:tcW w:w="7675" w:type="dxa"/>
           </w:tcPr>
           <w:p/>
         </w:tc>
       </w:tr>
       <w:tr>
         <w:trPr>
-          <w:trHeight w:val="351"/>
+          <w:trHeight w:val="344"/>
         </w:trPr>
         <w:tc>
           <w:tcPr>
-            <w:tcW w:w="1558" w:type="dxa"/>
+            <w:tcW w:w="1589" w:type="dxa"/>
           </w:tcPr>
           <w:p>
             <w:pPr>
@@ -30686,19 +30616,12 @@
         </w:tc>
         <w:tc>
           <w:tcPr>
-            <w:tcW w:w="7521" w:type="dxa"/>
+            <w:tcW w:w="7675" w:type="dxa"/>
           </w:tcPr>
           <w:p/>
         </w:tc>
       </w:tr>
     </w:tbl>
-    <w:p/>
-    <w:p/>
-    <w:p/>
-    <w:p/>
-    <w:p/>
-    <w:p/>
-    <w:p/>
     <w:p/>
     <w:sectPr>
       <w:pgSz w:w="11906" w:h="16838"/>
@@ -30881,7 +30804,7 @@
           <wp:extent cx="1992702" cy="814074"/>
           <wp:effectExtent l="0" t="0" r="7620" b="5080"/>
           <wp:wrapNone/>
-          <wp:docPr id="92" name="Grafik 92"/>
+          <wp:docPr id="76" name="Grafik 76"/>
           <wp:cNvGraphicFramePr>
             <a:graphicFrameLocks xmlns:a="http://schemas.openxmlformats.org/drawingml/2006/main" noChangeAspect="1"/>
           </wp:cNvGraphicFramePr>
@@ -30952,7 +30875,7 @@
           <wp:extent cx="1992702" cy="814074"/>
           <wp:effectExtent l="0" t="0" r="7620" b="5080"/>
           <wp:wrapNone/>
-          <wp:docPr id="9" name="Grafik 9"/>
+          <wp:docPr id="77" name="Grafik 77"/>
           <wp:cNvGraphicFramePr>
             <a:graphicFrameLocks xmlns:a="http://schemas.openxmlformats.org/drawingml/2006/main" noChangeAspect="1"/>
           </wp:cNvGraphicFramePr>

</xml_diff>